<commit_message>
A3 pdf for real
</commit_message>
<xml_diff>
--- a/A3_Chung_3151.docx
+++ b/A3_Chung_3151.docx
@@ -62,6 +62,31 @@
           <w:lang w:val="en-US"/>
         </w:rPr>
         <w:t>Eron Chung (20393151)</w:t>
+      </w:r>
+    </w:p>
+    <w:p>
+      <w:pPr>
+        <w:rPr>
+          <w:b/>
+          <w:bCs/>
+          <w:lang w:val="en-US"/>
+        </w:rPr>
+      </w:pPr>
+      <w:r>
+        <w:rPr>
+          <w:b/>
+          <w:bCs/>
+          <w:lang w:val="en-US"/>
+        </w:rPr>
+        <w:t xml:space="preserve">Date: </w:t>
+      </w:r>
+      <w:r>
+        <w:rPr>
+          <w:b/>
+          <w:bCs/>
+          <w:lang w:val="en-US"/>
+        </w:rPr>
+        <w:t>Nov 10, 2025</w:t>
       </w:r>
     </w:p>
     <w:p>
@@ -186,7 +211,14 @@
         <w:rPr>
           <w:lang w:val="en-US"/>
         </w:rPr>
-        <w:t xml:space="preserve"> actual functionality</w:t>
+        <w:t xml:space="preserve"> actual </w:t>
+      </w:r>
+      <w:proofErr w:type="gramStart"/>
+      <w:r>
+        <w:rPr>
+          <w:lang w:val="en-US"/>
+        </w:rPr>
+        <w:t>functionality</w:t>
       </w:r>
       <w:r>
         <w:rPr>
@@ -198,7 +230,14 @@
         <w:rPr>
           <w:lang w:val="en-US"/>
         </w:rPr>
-        <w:t xml:space="preserve"> and </w:t>
+        <w:t xml:space="preserve"> and</w:t>
+      </w:r>
+      <w:proofErr w:type="gramEnd"/>
+      <w:r>
+        <w:rPr>
+          <w:lang w:val="en-US"/>
+        </w:rPr>
+        <w:t xml:space="preserve"> </w:t>
       </w:r>
       <w:r>
         <w:rPr>
@@ -1190,16 +1229,7 @@
                 <w:sz w:val="18"/>
                 <w:szCs w:val="18"/>
               </w:rPr>
-              <w:t>----------</w:t>
-            </w:r>
-            <w:r>
-              <w:rPr>
-                <w:b/>
-                <w:bCs/>
-                <w:sz w:val="18"/>
-                <w:szCs w:val="18"/>
-              </w:rPr>
-              <w:t>----------</w:t>
+              <w:t>--------------------</w:t>
             </w:r>
           </w:p>
         </w:tc>
@@ -2435,6 +2465,9 @@
     </w:p>
     <w:p>
       <w:r>
+        <w:rPr>
+          <w:noProof/>
+        </w:rPr>
         <w:drawing>
           <wp:inline distT="0" distB="0" distL="0" distR="0" wp14:anchorId="52681EC0" wp14:editId="6CCF48D8">
             <wp:extent cx="5943600" cy="1788795"/>
@@ -2496,6 +2529,9 @@
     </w:p>
     <w:p>
       <w:r>
+        <w:rPr>
+          <w:noProof/>
+        </w:rPr>
         <w:drawing>
           <wp:inline distT="0" distB="0" distL="0" distR="0" wp14:anchorId="11188373" wp14:editId="5FFAA736">
             <wp:extent cx="5943600" cy="1633220"/>
@@ -2540,8 +2576,13 @@
       </w:r>
     </w:p>
     <w:p>
-      <w:r>
-        <w:t xml:space="preserve">In order to not have to manipulate the database for testing </w:t>
+      <w:proofErr w:type="gramStart"/>
+      <w:r>
+        <w:t>In order to</w:t>
+      </w:r>
+      <w:proofErr w:type="gramEnd"/>
+      <w:r>
+        <w:t xml:space="preserve"> not have to manipulate the database for testing </w:t>
       </w:r>
       <w:r>
         <w:t xml:space="preserve">as was done before, </w:t>
@@ -2616,13 +2657,7 @@
       </w:r>
       <w:proofErr w:type="spellEnd"/>
       <w:r>
-        <w:t>`:</w:t>
-      </w:r>
-      <w:r>
-        <w:t xml:space="preserve"> Stubbed to simulate </w:t>
-      </w:r>
-      <w:r>
-        <w:t>the patron having reached the borrow limit</w:t>
+        <w:t>`: Stubbed to simulate the patron having reached the borrow limit</w:t>
       </w:r>
     </w:p>
     <w:p>
@@ -2664,6 +2699,9 @@
     </w:p>
     <w:p>
       <w:r>
+        <w:rPr>
+          <w:noProof/>
+        </w:rPr>
         <w:drawing>
           <wp:inline distT="0" distB="0" distL="0" distR="0" wp14:anchorId="37F78A2A" wp14:editId="1B86395C">
             <wp:extent cx="5943600" cy="2659380"/>
@@ -2703,6 +2741,9 @@
     </w:p>
     <w:p>
       <w:r>
+        <w:rPr>
+          <w:noProof/>
+        </w:rPr>
         <w:drawing>
           <wp:inline distT="0" distB="0" distL="0" distR="0" wp14:anchorId="7518B994" wp14:editId="242E0BDA">
             <wp:extent cx="5943600" cy="988695"/>
@@ -3473,6 +3514,7 @@
   <w:style w:type="character" w:default="1" w:styleId="DefaultParagraphFont">
     <w:name w:val="Default Paragraph Font"/>
     <w:uiPriority w:val="1"/>
+    <w:semiHidden/>
     <w:unhideWhenUsed/>
   </w:style>
   <w:style w:type="table" w:default="1" w:styleId="TableNormal">

</xml_diff>